<commit_message>
Aggiunto sindaco ai destinatari del parere ai sensi del DPR 577/82 art 13 non abrogato, tolto prefetto che era sbagliato
</commit_message>
<xml_diff>
--- a/modelli/VP_valutaz progetto, NOF, verif in opera/VP70_FAV.docx
+++ b/modelli/VP_valutaz progetto, NOF, verif in opera/VP70_FAV.docx
@@ -1498,6 +1498,18 @@
           <w:lang w:val="it-IT"/>
         </w:rPr>
         <w:t>Avverso al presente parere può essere opposto ricorso entro il termine di 60 giorni presso il TAR competente oppure entro 120 giorni presso il Capo dello Stato, ai sensi del DPR 1199/1971.</w:t>
+      </w:r>
+    </w:p>
+    <w:p>
+      <w:pPr>
+        <w:pStyle w:val="Corpodeltesto"/>
+        <w:rPr/>
+      </w:pPr>
+      <w:r>
+        <w:rPr>
+          <w:lang w:val="it-IT"/>
+        </w:rPr>
+        <w:t>Questa comunicazione è trasmessa al Sindaco ai sensi dell’art. 13 del DPR 577/82.</w:t>
       </w:r>
     </w:p>
     <w:tbl>
@@ -1807,7 +1819,7 @@
     <w:pPr>
       <w:widowControl/>
       <w:suppressAutoHyphens w:val="true"/>
-      <w:overflowPunct w:val="true"/>
+      <w:overflowPunct w:val="false"/>
       <w:bidi w:val="0"/>
       <w:spacing w:before="0" w:after="0"/>
       <w:jc w:val="left"/>

</xml_diff>

<commit_message>
Aggiunta la parte in neretto: questo Comando esprime parere favorevole di cui al DPR 151/11, ai soli fini della sicurezza antincendio
</commit_message>
<xml_diff>
--- a/modelli/VP_valutaz progetto, NOF, verif in opera/VP70_FAV.docx
+++ b/modelli/VP_valutaz progetto, NOF, verif in opera/VP70_FAV.docx
@@ -1,6 +1,6 @@
 
 <file path=word/document.xml><?xml version="1.0" encoding="utf-8"?>
-<w:document xmlns:o="urn:schemas-microsoft-com:office:office" xmlns:r="http://schemas.openxmlformats.org/officeDocument/2006/relationships" xmlns:v="urn:schemas-microsoft-com:vml" xmlns:w="http://schemas.openxmlformats.org/wordprocessingml/2006/main" xmlns:w10="urn:schemas-microsoft-com:office:word" xmlns:wp="http://schemas.openxmlformats.org/drawingml/2006/wordprocessingDrawing" xmlns:wps="http://schemas.microsoft.com/office/word/2010/wordprocessingShape" xmlns:wpg="http://schemas.microsoft.com/office/word/2010/wordprocessingGroup" xmlns:mc="http://schemas.openxmlformats.org/markup-compatibility/2006" xmlns:wp14="http://schemas.microsoft.com/office/word/2010/wordprocessingDrawing" xmlns:w14="http://schemas.microsoft.com/office/word/2010/wordml" mc:Ignorable="w14 wp14">
+<w:document xmlns:o="urn:schemas-microsoft-com:office:office" xmlns:r="http://schemas.openxmlformats.org/officeDocument/2006/relationships" xmlns:v="urn:schemas-microsoft-com:vml" xmlns:w="http://schemas.openxmlformats.org/wordprocessingml/2006/main" xmlns:w10="urn:schemas-microsoft-com:office:word" xmlns:wp="http://schemas.openxmlformats.org/drawingml/2006/wordprocessingDrawing" xmlns:wps="http://schemas.microsoft.com/office/word/2010/wordprocessingShape" xmlns:wpg="http://schemas.microsoft.com/office/word/2010/wordprocessingGroup" xmlns:mc="http://schemas.openxmlformats.org/markup-compatibility/2006" xmlns:wp14="http://schemas.microsoft.com/office/word/2010/wordprocessingDrawing" xmlns:w14="http://schemas.microsoft.com/office/word/2010/wordml" xmlns:w15="http://schemas.microsoft.com/office/word/2012/wordml" mc:Ignorable="w14 wp14 w15">
   <w:body>
     <w:tbl>
       <w:tblPr>
@@ -159,7 +159,7 @@
                 <w:sz w:val="20"/>
                 <w:rFonts w:ascii="Arial" w:hAnsi="Arial"/>
               </w:rPr>
-              <w:instrText> MERGEFIELD $NOME_COMANDO </w:instrText>
+              <w:instrText xml:space="preserve"> MERGEFIELD $NOME_COMANDO </w:instrText>
             </w:r>
             <w:r>
               <w:rPr>
@@ -240,7 +240,7 @@
                 <w:szCs w:val="20"/>
                 <w:iCs/>
               </w:rPr>
-              <w:instrText> MERGEFIELD $PEC_COMANDO </w:instrText>
+              <w:instrText xml:space="preserve"> MERGEFIELD $PEC_COMANDO </w:instrText>
             </w:r>
             <w:r>
               <w:rPr>
@@ -290,7 +290,7 @@
             </w:r>
             <w:r>
               <w:rPr/>
-              <w:instrText> MERGEFIELD $COMUNE_COMANDO </w:instrText>
+              <w:instrText xml:space="preserve"> MERGEFIELD $COMUNE_COMANDO </w:instrText>
             </w:r>
             <w:r>
               <w:rPr/>
@@ -333,7 +333,7 @@
             </w:r>
             <w:r>
               <w:rPr/>
-              <w:instrText> MERGEFIELD $NUM_PRATICA </w:instrText>
+              <w:instrText xml:space="preserve"> MERGEFIELD $NUM_PRATICA </w:instrText>
             </w:r>
             <w:r>
               <w:rPr/>
@@ -387,7 +387,7 @@
             </w:r>
             <w:r>
               <w:rPr/>
-              <w:instrText> MERGEFIELD $NOME_TITOLARE </w:instrText>
+              <w:instrText xml:space="preserve"> MERGEFIELD $NOME_TITOLARE </w:instrText>
             </w:r>
             <w:r>
               <w:rPr/>
@@ -411,7 +411,7 @@
             </w:r>
             <w:r>
               <w:rPr/>
-              <w:instrText> MERGEFIELD $COGNOME_TITOLARE </w:instrText>
+              <w:instrText xml:space="preserve"> MERGEFIELD $COGNOME_TITOLARE </w:instrText>
             </w:r>
             <w:r>
               <w:rPr/>
@@ -442,7 +442,7 @@
               <w:rPr>
                 <w:rStyle w:val="CollegamentoInternet"/>
               </w:rPr>
-              <w:instrText> MERGEFIELD $PEC_CORRISPONDENZA </w:instrText>
+              <w:instrText xml:space="preserve"> MERGEFIELD $PEC_CORRISPONDENZA </w:instrText>
             </w:r>
             <w:r>
               <w:rPr>
@@ -489,7 +489,7 @@
             </w:r>
             <w:r>
               <w:rPr/>
-              <w:instrText> MERGEFIELD $INTESTATARIO </w:instrText>
+              <w:instrText xml:space="preserve"> MERGEFIELD $INTESTATARIO </w:instrText>
             </w:r>
             <w:r>
               <w:rPr/>
@@ -516,7 +516,7 @@
             </w:r>
             <w:r>
               <w:rPr/>
-              <w:instrText> MERGEFIELD $INDIRIZZO_CORRISPONDENZA </w:instrText>
+              <w:instrText xml:space="preserve"> MERGEFIELD $INDIRIZZO_CORRISPONDENZA </w:instrText>
             </w:r>
             <w:r>
               <w:rPr/>
@@ -574,7 +574,7 @@
             </w:r>
             <w:r>
               <w:rPr/>
-              <w:instrText> MERGEFIELD $COMUNE_ATTIVITA </w:instrText>
+              <w:instrText xml:space="preserve"> MERGEFIELD $COMUNE_ATTIVITA </w:instrText>
             </w:r>
             <w:r>
               <w:rPr/>
@@ -594,7 +594,7 @@
     </w:tbl>
     <w:p>
       <w:pPr>
-        <w:pStyle w:val="Corpodeltesto"/>
+        <w:pStyle w:val="BodyText"/>
         <w:rPr/>
       </w:pPr>
       <w:r>
@@ -650,7 +650,6 @@
               <w:widowControl w:val="false"/>
               <w:rPr>
                 <w:b/>
-                <w:b/>
                 <w:bCs/>
               </w:rPr>
             </w:pPr>
@@ -691,7 +690,7 @@
             </w:r>
             <w:r>
               <w:rPr/>
-              <w:instrText> MERGEFIELD $DESCRIZIONE_RICHIESTA </w:instrText>
+              <w:instrText xml:space="preserve"> MERGEFIELD $DESCRIZIONE_RICHIESTA </w:instrText>
             </w:r>
             <w:r>
               <w:rPr/>
@@ -715,7 +714,7 @@
             </w:r>
             <w:r>
               <w:rPr/>
-              <w:instrText> MERGEFIELD $NUM_PROT_RICHIESTA </w:instrText>
+              <w:instrText xml:space="preserve"> MERGEFIELD $NUM_PROT_RICHIESTA </w:instrText>
             </w:r>
             <w:r>
               <w:rPr/>
@@ -739,7 +738,7 @@
             </w:r>
             <w:r>
               <w:rPr/>
-              <w:instrText> MERGEFIELD $DATA_RICHIESTA </w:instrText>
+              <w:instrText xml:space="preserve"> MERGEFIELD $DATA_RICHIESTA </w:instrText>
             </w:r>
             <w:r>
               <w:rPr/>
@@ -791,7 +790,7 @@
                 <w:color w:val="auto"/>
                 <w:lang w:val="it-IT" w:eastAsia="zh-CN" w:bidi="hi-IN"/>
               </w:rPr>
-              <w:instrText> MERGEFIELD $RAGIONE_SOCIALE </w:instrText>
+              <w:instrText xml:space="preserve"> MERGEFIELD $RAGIONE_SOCIALE </w:instrText>
             </w:r>
             <w:r>
               <w:rPr>
@@ -857,7 +856,7 @@
                 <w:color w:val="auto"/>
                 <w:lang w:val="it-IT" w:eastAsia="zh-CN" w:bidi="hi-IN"/>
               </w:rPr>
-              <w:instrText> MERGEFIELD $INDIRIZZO_ATTIVITA </w:instrText>
+              <w:instrText xml:space="preserve"> MERGEFIELD $INDIRIZZO_ATTIVITA </w:instrText>
             </w:r>
             <w:r>
               <w:rPr>
@@ -898,7 +897,7 @@
     </w:tbl>
     <w:p>
       <w:pPr>
-        <w:pStyle w:val="Corpodeltesto"/>
+        <w:pStyle w:val="BodyText"/>
         <w:rPr/>
       </w:pPr>
       <w:r>
@@ -907,7 +906,7 @@
     </w:p>
     <w:p>
       <w:pPr>
-        <w:pStyle w:val="Corpodeltesto"/>
+        <w:pStyle w:val="BodyText"/>
         <w:rPr/>
       </w:pPr>
       <w:r>
@@ -1008,7 +1007,7 @@
             </w:r>
             <w:r>
               <w:rPr/>
-              <w:instrText> MERGEFIELD $ELENCO_ATTIVITA.Codice </w:instrText>
+              <w:instrText xml:space="preserve"> MERGEFIELD $ELENCO_ATTIVITA.Codice </w:instrText>
             </w:r>
             <w:r>
               <w:rPr/>
@@ -1046,7 +1045,7 @@
             </w:r>
             <w:r>
               <w:rPr/>
-              <w:instrText> MERGEFIELD $ELENCO_ATTIVITA.Descrizione </w:instrText>
+              <w:instrText xml:space="preserve"> MERGEFIELD $ELENCO_ATTIVITA.Descrizione </w:instrText>
             </w:r>
             <w:r>
               <w:rPr/>
@@ -1066,7 +1065,7 @@
     </w:tbl>
     <w:p>
       <w:pPr>
-        <w:pStyle w:val="Corpodeltesto"/>
+        <w:pStyle w:val="BodyText"/>
         <w:rPr/>
       </w:pPr>
       <w:r>
@@ -1075,7 +1074,7 @@
     </w:p>
     <w:p>
       <w:pPr>
-        <w:pStyle w:val="Corpodeltesto"/>
+        <w:pStyle w:val="BodyText"/>
         <w:rPr/>
       </w:pPr>
       <w:r>
@@ -1094,7 +1093,7 @@
         <w:rPr>
           <w:lang w:val="it-IT"/>
         </w:rPr>
-        <w:instrText> MERGEFIELD $PROT_DOC_INTEG_IN_1 </w:instrText>
+        <w:instrText xml:space="preserve"> MERGEFIELD $PROT_DOC_INTEG_IN_1 </w:instrText>
       </w:r>
       <w:r>
         <w:rPr>
@@ -1130,7 +1129,7 @@
         <w:rPr>
           <w:lang w:val="it-IT"/>
         </w:rPr>
-        <w:instrText> MERGEFIELD $DATA_PROT_DOC_INTEG_IN_1 </w:instrText>
+        <w:instrText xml:space="preserve"> MERGEFIELD $DATA_PROT_DOC_INTEG_IN_1 </w:instrText>
       </w:r>
       <w:r>
         <w:rPr>
@@ -1166,7 +1165,7 @@
         <w:rPr>
           <w:lang w:val="it-IT"/>
         </w:rPr>
-        <w:instrText> MERGEFIELD $PROT_DOC_INTEG_IN_2 </w:instrText>
+        <w:instrText xml:space="preserve"> MERGEFIELD $PROT_DOC_INTEG_IN_2 </w:instrText>
       </w:r>
       <w:r>
         <w:rPr>
@@ -1202,7 +1201,7 @@
         <w:rPr>
           <w:lang w:val="it-IT"/>
         </w:rPr>
-        <w:instrText> MERGEFIELD $DATA_PROT_DOC_INTEG_IN_2 </w:instrText>
+        <w:instrText xml:space="preserve"> MERGEFIELD $DATA_PROT_DOC_INTEG_IN_2 </w:instrText>
       </w:r>
       <w:r>
         <w:rPr>
@@ -1257,7 +1256,13 @@
         <w:rPr>
           <w:lang w:val="it-IT"/>
         </w:rPr>
-        <w:t xml:space="preserve"> DPR 151/11 </w:t>
+        <w:t xml:space="preserve"> DPR 151/11, </w:t>
+      </w:r>
+      <w:r>
+        <w:rPr>
+          <w:lang w:val="it-IT"/>
+        </w:rPr>
+        <w:t xml:space="preserve">ai soli fini della sicurezza antincendio, </w:t>
       </w:r>
       <w:r>
         <w:rPr>
@@ -1378,7 +1383,7 @@
             </w:r>
             <w:r>
               <w:rPr/>
-              <w:instrText> MERGEFIELD $ELENCO_PRESCRIZIONI.Codice </w:instrText>
+              <w:instrText xml:space="preserve"> MERGEFIELD $ELENCO_PRESCRIZIONI.Codice </w:instrText>
             </w:r>
             <w:r>
               <w:rPr/>
@@ -1415,7 +1420,7 @@
             </w:r>
             <w:r>
               <w:rPr/>
-              <w:instrText> MERGEFIELD $ELENCO_PRESCRIZIONI.Descrizione </w:instrText>
+              <w:instrText xml:space="preserve"> MERGEFIELD $ELENCO_PRESCRIZIONI.Descrizione </w:instrText>
             </w:r>
             <w:r>
               <w:rPr/>
@@ -1435,7 +1440,7 @@
     </w:tbl>
     <w:p>
       <w:pPr>
-        <w:pStyle w:val="Corpodeltesto"/>
+        <w:pStyle w:val="BodyText"/>
         <w:rPr>
           <w:lang w:val="it-IT"/>
         </w:rPr>
@@ -1448,7 +1453,7 @@
     </w:p>
     <w:p>
       <w:pPr>
-        <w:pStyle w:val="Corpodeltesto"/>
+        <w:pStyle w:val="BodyText"/>
         <w:rPr/>
       </w:pPr>
       <w:r>
@@ -1477,7 +1482,7 @@
     </w:p>
     <w:p>
       <w:pPr>
-        <w:pStyle w:val="Corpodeltesto"/>
+        <w:pStyle w:val="BodyText"/>
         <w:rPr/>
       </w:pPr>
       <w:r>
@@ -1489,7 +1494,7 @@
     </w:p>
     <w:p>
       <w:pPr>
-        <w:pStyle w:val="Corpodeltesto"/>
+        <w:pStyle w:val="BodyText"/>
         <w:keepNext w:val="true"/>
         <w:rPr/>
       </w:pPr>
@@ -1502,7 +1507,7 @@
     </w:p>
     <w:p>
       <w:pPr>
-        <w:pStyle w:val="Corpodeltesto"/>
+        <w:pStyle w:val="BodyText"/>
         <w:rPr/>
       </w:pPr>
       <w:r>
@@ -1563,7 +1568,7 @@
             </w:r>
             <w:r>
               <w:rPr/>
-              <w:instrText> MERGEFIELD $NOME_ADDETTO </w:instrText>
+              <w:instrText xml:space="preserve"> MERGEFIELD $NOME_ADDETTO </w:instrText>
             </w:r>
             <w:r>
               <w:rPr/>
@@ -1587,7 +1592,7 @@
             </w:r>
             <w:r>
               <w:rPr/>
-              <w:instrText> MERGEFIELD $COGNOME_ADDETTO </w:instrText>
+              <w:instrText xml:space="preserve"> MERGEFIELD $COGNOME_ADDETTO </w:instrText>
             </w:r>
             <w:r>
               <w:rPr/>
@@ -1633,7 +1638,7 @@
             </w:r>
             <w:r>
               <w:rPr/>
-              <w:instrText> MERGEFIELD $NOME_COMANDANTE </w:instrText>
+              <w:instrText xml:space="preserve"> MERGEFIELD $NOME_COMANDANTE </w:instrText>
             </w:r>
             <w:r>
               <w:rPr/>
@@ -1657,7 +1662,7 @@
             </w:r>
             <w:r>
               <w:rPr/>
-              <w:instrText> MERGEFIELD $COGNOME_COMANDANTE </w:instrText>
+              <w:instrText xml:space="preserve"> MERGEFIELD $COGNOME_COMANDANTE </w:instrText>
             </w:r>
             <w:r>
               <w:rPr/>
@@ -1697,7 +1702,9 @@
       </w:r>
     </w:p>
     <w:sectPr>
-      <w:footerReference w:type="default" r:id="rId3"/>
+      <w:footerReference w:type="even" r:id="rId3"/>
+      <w:footerReference w:type="default" r:id="rId4"/>
+      <w:footerReference w:type="first" r:id="rId5"/>
       <w:type w:val="nextPage"/>
       <w:pgSz w:w="11906" w:h="16838"/>
       <w:pgMar w:left="1134" w:right="1134" w:gutter="0" w:header="0" w:top="1134" w:footer="1134" w:bottom="1693"/>
@@ -1711,14 +1718,28 @@
 </file>
 
 <file path=word/footer1.xml><?xml version="1.0" encoding="utf-8"?>
-<w:ftr xmlns:o="urn:schemas-microsoft-com:office:office" xmlns:r="http://schemas.openxmlformats.org/officeDocument/2006/relationships" xmlns:v="urn:schemas-microsoft-com:vml" xmlns:w="http://schemas.openxmlformats.org/wordprocessingml/2006/main" xmlns:w10="urn:schemas-microsoft-com:office:word" xmlns:wp="http://schemas.openxmlformats.org/drawingml/2006/wordprocessingDrawing" xmlns:wps="http://schemas.microsoft.com/office/word/2010/wordprocessingShape" xmlns:wpg="http://schemas.microsoft.com/office/word/2010/wordprocessingGroup" xmlns:mc="http://schemas.openxmlformats.org/markup-compatibility/2006" xmlns:wp14="http://schemas.microsoft.com/office/word/2010/wordprocessingDrawing" xmlns:w14="http://schemas.microsoft.com/office/word/2010/wordml" mc:Ignorable="w14 wp14">
+<w:ftr xmlns:o="urn:schemas-microsoft-com:office:office" xmlns:r="http://schemas.openxmlformats.org/officeDocument/2006/relationships" xmlns:v="urn:schemas-microsoft-com:vml" xmlns:w="http://schemas.openxmlformats.org/wordprocessingml/2006/main" xmlns:w10="urn:schemas-microsoft-com:office:word" xmlns:wp="http://schemas.openxmlformats.org/drawingml/2006/wordprocessingDrawing" xmlns:wps="http://schemas.microsoft.com/office/word/2010/wordprocessingShape" xmlns:wpg="http://schemas.microsoft.com/office/word/2010/wordprocessingGroup" xmlns:mc="http://schemas.openxmlformats.org/markup-compatibility/2006" xmlns:wp14="http://schemas.microsoft.com/office/word/2010/wordprocessingDrawing" xmlns:w14="http://schemas.microsoft.com/office/word/2010/wordml" xmlns:w15="http://schemas.microsoft.com/office/word/2012/wordml" mc:Ignorable="w14 wp14 w15">
   <w:p>
     <w:pPr>
-      <w:pStyle w:val="Pidipagina"/>
+      <w:pStyle w:val="Footer"/>
       <w:rPr/>
     </w:pPr>
     <w:r>
       <w:rPr/>
+    </w:r>
+  </w:p>
+</w:ftr>
+</file>
+
+<file path=word/footer2.xml><?xml version="1.0" encoding="utf-8"?>
+<w:ftr xmlns:o="urn:schemas-microsoft-com:office:office" xmlns:r="http://schemas.openxmlformats.org/officeDocument/2006/relationships" xmlns:v="urn:schemas-microsoft-com:vml" xmlns:w="http://schemas.openxmlformats.org/wordprocessingml/2006/main" xmlns:w10="urn:schemas-microsoft-com:office:word" xmlns:wp="http://schemas.openxmlformats.org/drawingml/2006/wordprocessingDrawing" xmlns:wps="http://schemas.microsoft.com/office/word/2010/wordprocessingShape" xmlns:wpg="http://schemas.microsoft.com/office/word/2010/wordprocessingGroup" xmlns:mc="http://schemas.openxmlformats.org/markup-compatibility/2006" xmlns:wp14="http://schemas.microsoft.com/office/word/2010/wordprocessingDrawing" xmlns:w14="http://schemas.microsoft.com/office/word/2010/wordml" xmlns:w15="http://schemas.microsoft.com/office/word/2012/wordml" mc:Ignorable="w14 wp14 w15">
+  <w:p>
+    <w:pPr>
+      <w:pStyle w:val="Footer"/>
+      <w:rPr/>
+    </w:pPr>
+    <w:r>
+      <w:rPr/>
       <w:t xml:space="preserve">Pagina </w:t>
     </w:r>
     <w:r>
@@ -1727,7 +1748,7 @@
     </w:r>
     <w:r>
       <w:rPr/>
-      <w:instrText> PAGE </w:instrText>
+      <w:instrText xml:space="preserve"> PAGE </w:instrText>
     </w:r>
     <w:r>
       <w:rPr/>
@@ -1751,7 +1772,7 @@
     </w:r>
     <w:r>
       <w:rPr/>
-      <w:instrText> NUMPAGES </w:instrText>
+      <w:instrText xml:space="preserve"> NUMPAGES </w:instrText>
     </w:r>
     <w:r>
       <w:rPr/>
@@ -1768,7 +1789,7 @@
   </w:p>
   <w:p>
     <w:pPr>
-      <w:pStyle w:val="Pidipagina"/>
+      <w:pStyle w:val="Footer"/>
       <w:rPr/>
     </w:pPr>
     <w:r>
@@ -1777,7 +1798,92 @@
     </w:r>
     <w:r>
       <w:rPr/>
-      <w:instrText> FILENAME </w:instrText>
+      <w:instrText xml:space="preserve"> FILENAME </w:instrText>
+    </w:r>
+    <w:r>
+      <w:rPr/>
+      <w:fldChar w:fldCharType="separate"/>
+    </w:r>
+    <w:r>
+      <w:rPr/>
+      <w:t>VP70_FAV.docx</w:t>
+    </w:r>
+    <w:r>
+      <w:rPr/>
+      <w:fldChar w:fldCharType="end"/>
+    </w:r>
+  </w:p>
+</w:ftr>
+</file>
+
+<file path=word/footer3.xml><?xml version="1.0" encoding="utf-8"?>
+<w:ftr xmlns:o="urn:schemas-microsoft-com:office:office" xmlns:r="http://schemas.openxmlformats.org/officeDocument/2006/relationships" xmlns:v="urn:schemas-microsoft-com:vml" xmlns:w="http://schemas.openxmlformats.org/wordprocessingml/2006/main" xmlns:w10="urn:schemas-microsoft-com:office:word" xmlns:wp="http://schemas.openxmlformats.org/drawingml/2006/wordprocessingDrawing" xmlns:wps="http://schemas.microsoft.com/office/word/2010/wordprocessingShape" xmlns:wpg="http://schemas.microsoft.com/office/word/2010/wordprocessingGroup" xmlns:mc="http://schemas.openxmlformats.org/markup-compatibility/2006" xmlns:wp14="http://schemas.microsoft.com/office/word/2010/wordprocessingDrawing" xmlns:w14="http://schemas.microsoft.com/office/word/2010/wordml" xmlns:w15="http://schemas.microsoft.com/office/word/2012/wordml" mc:Ignorable="w14 wp14 w15">
+  <w:p>
+    <w:pPr>
+      <w:pStyle w:val="Footer"/>
+      <w:rPr/>
+    </w:pPr>
+    <w:r>
+      <w:rPr/>
+      <w:t xml:space="preserve">Pagina </w:t>
+    </w:r>
+    <w:r>
+      <w:rPr/>
+      <w:fldChar w:fldCharType="begin"/>
+    </w:r>
+    <w:r>
+      <w:rPr/>
+      <w:instrText xml:space="preserve"> PAGE </w:instrText>
+    </w:r>
+    <w:r>
+      <w:rPr/>
+      <w:fldChar w:fldCharType="separate"/>
+    </w:r>
+    <w:r>
+      <w:rPr/>
+      <w:t>2</w:t>
+    </w:r>
+    <w:r>
+      <w:rPr/>
+      <w:fldChar w:fldCharType="end"/>
+    </w:r>
+    <w:r>
+      <w:rPr/>
+      <w:t xml:space="preserve"> di </w:t>
+    </w:r>
+    <w:r>
+      <w:rPr/>
+      <w:fldChar w:fldCharType="begin"/>
+    </w:r>
+    <w:r>
+      <w:rPr/>
+      <w:instrText xml:space="preserve"> NUMPAGES </w:instrText>
+    </w:r>
+    <w:r>
+      <w:rPr/>
+      <w:fldChar w:fldCharType="separate"/>
+    </w:r>
+    <w:r>
+      <w:rPr/>
+      <w:t>2</w:t>
+    </w:r>
+    <w:r>
+      <w:rPr/>
+      <w:fldChar w:fldCharType="end"/>
+    </w:r>
+  </w:p>
+  <w:p>
+    <w:pPr>
+      <w:pStyle w:val="Footer"/>
+      <w:rPr/>
+    </w:pPr>
+    <w:r>
+      <w:rPr/>
+      <w:fldChar w:fldCharType="begin"/>
+    </w:r>
+    <w:r>
+      <w:rPr/>
+      <w:instrText xml:space="preserve"> FILENAME </w:instrText>
     </w:r>
     <w:r>
       <w:rPr/>
@@ -1819,7 +1925,7 @@
     <w:pPr>
       <w:widowControl/>
       <w:suppressAutoHyphens w:val="true"/>
-      <w:overflowPunct w:val="false"/>
+      <w:overflowPunct w:val="true"/>
       <w:bidi w:val="0"/>
       <w:spacing w:before="0" w:after="0"/>
       <w:jc w:val="left"/>
@@ -1841,6 +1947,7 @@
   <w:style w:type="character" w:styleId="CollegamentoInternet">
     <w:name w:val="Collegamento Internet"/>
     <w:basedOn w:val="DefaultParagraphFont"/>
+    <w:qFormat/>
     <w:rPr>
       <w:color w:val="0000FF"/>
       <w:u w:val="single"/>
@@ -1859,22 +1966,22 @@
     <w:qFormat/>
     <w:rPr/>
   </w:style>
-  <w:style w:type="paragraph" w:styleId="Titolo">
-    <w:name w:val="Titolo"/>
+  <w:style w:type="paragraph" w:styleId="Heading">
+    <w:name w:val="Heading"/>
     <w:basedOn w:val="Normal"/>
-    <w:next w:val="Corpodeltesto"/>
+    <w:next w:val="BodyText"/>
     <w:qFormat/>
     <w:pPr>
       <w:keepNext w:val="true"/>
       <w:spacing w:before="240" w:after="120"/>
     </w:pPr>
     <w:rPr>
-      <w:rFonts w:ascii="Liberation Sans" w:hAnsi="Liberation Sans" w:eastAsia="Noto Sans CJK SC" w:cs="Lohit Devanagari"/>
+      <w:rFonts w:ascii="Liberation Sans" w:hAnsi="Liberation Sans" w:eastAsia="Noto Sans CJK SC" w:cs="Lohit Marathi"/>
       <w:sz w:val="28"/>
       <w:szCs w:val="28"/>
     </w:rPr>
   </w:style>
-  <w:style w:type="paragraph" w:styleId="Corpodeltesto">
+  <w:style w:type="paragraph" w:styleId="BodyText">
     <w:name w:val="Body Text"/>
     <w:basedOn w:val="Normal"/>
     <w:pPr>
@@ -1883,15 +1990,15 @@
     </w:pPr>
     <w:rPr/>
   </w:style>
-  <w:style w:type="paragraph" w:styleId="Elenco">
+  <w:style w:type="paragraph" w:styleId="List">
     <w:name w:val="List"/>
-    <w:basedOn w:val="Corpodeltesto"/>
+    <w:basedOn w:val="BodyText"/>
     <w:pPr/>
     <w:rPr>
       <w:rFonts w:cs="Lohit Devanagari"/>
     </w:rPr>
   </w:style>
-  <w:style w:type="paragraph" w:styleId="Didascalia">
+  <w:style w:type="paragraph" w:styleId="Caption">
     <w:name w:val="Caption"/>
     <w:basedOn w:val="Normal"/>
     <w:qFormat/>
@@ -1905,6 +2012,32 @@
       <w:iCs/>
       <w:sz w:val="24"/>
       <w:szCs w:val="24"/>
+    </w:rPr>
+  </w:style>
+  <w:style w:type="paragraph" w:styleId="Index">
+    <w:name w:val="Index"/>
+    <w:basedOn w:val="Normal"/>
+    <w:qFormat/>
+    <w:pPr>
+      <w:suppressLineNumbers/>
+    </w:pPr>
+    <w:rPr>
+      <w:rFonts w:cs="Lohit Marathi"/>
+    </w:rPr>
+  </w:style>
+  <w:style w:type="paragraph" w:styleId="Titolo">
+    <w:name w:val="Titolo"/>
+    <w:basedOn w:val="Normal"/>
+    <w:next w:val="BodyText"/>
+    <w:qFormat/>
+    <w:pPr>
+      <w:keepNext w:val="true"/>
+      <w:spacing w:before="240" w:after="120"/>
+    </w:pPr>
+    <w:rPr>
+      <w:rFonts w:ascii="Liberation Sans" w:hAnsi="Liberation Sans" w:eastAsia="Noto Sans CJK SC" w:cs="Lohit Devanagari"/>
+      <w:sz w:val="28"/>
+      <w:szCs w:val="28"/>
     </w:rPr>
   </w:style>
   <w:style w:type="paragraph" w:styleId="Indice">
@@ -1955,7 +2088,14 @@
     </w:pPr>
     <w:rPr/>
   </w:style>
-  <w:style w:type="paragraph" w:styleId="Pidipagina">
+  <w:style w:type="paragraph" w:styleId="HeaderandFooter">
+    <w:name w:val="Header and Footer"/>
+    <w:basedOn w:val="Normal"/>
+    <w:qFormat/>
+    <w:pPr/>
+    <w:rPr/>
+  </w:style>
+  <w:style w:type="paragraph" w:styleId="Footer">
     <w:name w:val="Footer"/>
     <w:basedOn w:val="Intestazioneepidipagina"/>
     <w:pPr>
@@ -1966,7 +2106,7 @@
   </w:style>
   <w:style w:type="paragraph" w:styleId="Pidipaginaasinistra">
     <w:name w:val="Piè di pagina a sinistra"/>
-    <w:basedOn w:val="Pidipagina"/>
+    <w:basedOn w:val="Footer"/>
     <w:qFormat/>
     <w:pPr>
       <w:suppressLineNumbers/>
@@ -1975,4 +2115,110 @@
     <w:rPr/>
   </w:style>
 </w:styles>
+</file>
+
+<file path=word/theme/theme1.xml><?xml version="1.0" encoding="utf-8"?>
+<a:theme xmlns:a="http://schemas.openxmlformats.org/drawingml/2006/main" xmlns:r="http://schemas.openxmlformats.org/officeDocument/2006/relationships" name="Office">
+  <a:themeElements>
+    <a:clrScheme name="LibreOffice">
+      <a:dk1>
+        <a:srgbClr val="000000"/>
+      </a:dk1>
+      <a:lt1>
+        <a:srgbClr val="ffffff"/>
+      </a:lt1>
+      <a:dk2>
+        <a:srgbClr val="000000"/>
+      </a:dk2>
+      <a:lt2>
+        <a:srgbClr val="ffffff"/>
+      </a:lt2>
+      <a:accent1>
+        <a:srgbClr val="18a303"/>
+      </a:accent1>
+      <a:accent2>
+        <a:srgbClr val="0369a3"/>
+      </a:accent2>
+      <a:accent3>
+        <a:srgbClr val="a33e03"/>
+      </a:accent3>
+      <a:accent4>
+        <a:srgbClr val="8e03a3"/>
+      </a:accent4>
+      <a:accent5>
+        <a:srgbClr val="c99c00"/>
+      </a:accent5>
+      <a:accent6>
+        <a:srgbClr val="c9211e"/>
+      </a:accent6>
+      <a:hlink>
+        <a:srgbClr val="0000ee"/>
+      </a:hlink>
+      <a:folHlink>
+        <a:srgbClr val="551a8b"/>
+      </a:folHlink>
+    </a:clrScheme>
+    <a:fontScheme name="Office">
+      <a:majorFont>
+        <a:latin typeface="Arial" pitchFamily="0" charset="1"/>
+        <a:ea typeface="DejaVu Sans" pitchFamily="0" charset="1"/>
+        <a:cs typeface="DejaVu Sans" pitchFamily="0" charset="1"/>
+      </a:majorFont>
+      <a:minorFont>
+        <a:latin typeface="Arial" pitchFamily="0" charset="1"/>
+        <a:ea typeface="DejaVu Sans" pitchFamily="0" charset="1"/>
+        <a:cs typeface="DejaVu Sans" pitchFamily="0" charset="1"/>
+      </a:minorFont>
+    </a:fontScheme>
+    <a:fmtScheme>
+      <a:fillStyleLst>
+        <a:solidFill>
+          <a:schemeClr val="phClr"/>
+        </a:solidFill>
+        <a:solidFill>
+          <a:schemeClr val="phClr"/>
+        </a:solidFill>
+        <a:solidFill>
+          <a:schemeClr val="phClr"/>
+        </a:solidFill>
+      </a:fillStyleLst>
+      <a:lnStyleLst>
+        <a:ln w="6350" cap="flat" cmpd="sng" algn="ctr">
+          <a:prstDash val="solid"/>
+          <a:miter/>
+        </a:ln>
+        <a:ln w="6350" cap="flat" cmpd="sng" algn="ctr">
+          <a:prstDash val="solid"/>
+          <a:miter/>
+        </a:ln>
+        <a:ln w="6350" cap="flat" cmpd="sng" algn="ctr">
+          <a:prstDash val="solid"/>
+          <a:miter/>
+        </a:ln>
+      </a:lnStyleLst>
+      <a:effectStyleLst>
+        <a:effectStyle>
+          <a:effectLst/>
+        </a:effectStyle>
+        <a:effectStyle>
+          <a:effectLst/>
+        </a:effectStyle>
+        <a:effectStyle>
+          <a:effectLst/>
+        </a:effectStyle>
+      </a:effectStyleLst>
+      <a:bgFillStyleLst>
+        <a:solidFill>
+          <a:schemeClr val="phClr"/>
+        </a:solidFill>
+        <a:solidFill>
+          <a:schemeClr val="phClr"/>
+        </a:solidFill>
+        <a:solidFill>
+          <a:schemeClr val="phClr"/>
+        </a:solidFill>
+      </a:bgFillStyleLst>
+    </a:fmtScheme>
+  </a:themeElements>
+</a:theme>
 </file>
</xml_diff>